<commit_message>
created list but unable to refresh options
</commit_message>
<xml_diff>
--- a/docassemble/CaseOpeningForm/data/templates/contacts_addendum.docx
+++ b/docassemble/CaseOpeningForm/data/templates/contacts_addendum.docx
@@ -219,23 +219,13 @@
                 <w:lang w:eastAsia="en-US" w:bidi="ar-SA"/>
               </w:rPr>
             </w:pPr>
-            <w:proofErr w:type="gramStart"/>
-            <w:r>
-              <w:rPr>
-                <w:rFonts w:ascii="Arial" w:hAnsi="Arial" w:cs="Arial"/>
-                <w:sz w:val="22"/>
-                <w:szCs w:val="22"/>
-              </w:rPr>
-              <w:t xml:space="preserve">{{ </w:t>
-            </w:r>
-            <w:proofErr w:type="spellStart"/>
-            <w:r>
-              <w:rPr>
-                <w:rFonts w:ascii="Arial" w:hAnsi="Arial" w:cs="Arial"/>
-                <w:sz w:val="22"/>
-                <w:szCs w:val="22"/>
-              </w:rPr>
-              <w:t>contact</w:t>
+            <w:r>
+              <w:rPr>
+                <w:rFonts w:ascii="Arial" w:hAnsi="Arial" w:cs="Arial"/>
+                <w:sz w:val="22"/>
+                <w:szCs w:val="22"/>
+              </w:rPr>
+              <w:t>{{ contact</w:t>
             </w:r>
             <w:r>
               <w:rPr>
@@ -253,9 +243,8 @@
                 <w:szCs w:val="22"/>
                 <w:shd w:val="clear" w:color="auto" w:fill="F6F7F8"/>
               </w:rPr>
-              <w:t>name</w:t>
-            </w:r>
-            <w:proofErr w:type="gramEnd"/>
+              <w:t>name.</w:t>
+            </w:r>
             <w:r>
               <w:rPr>
                 <w:rFonts w:ascii="Arial" w:hAnsi="Arial" w:cs="Arial"/>
@@ -264,19 +253,8 @@
                 <w:szCs w:val="22"/>
                 <w:shd w:val="clear" w:color="auto" w:fill="F6F7F8"/>
               </w:rPr>
-              <w:t>.</w:t>
-            </w:r>
-            <w:r>
-              <w:rPr>
-                <w:rFonts w:ascii="Arial" w:hAnsi="Arial" w:cs="Arial"/>
-                <w:color w:val="1C1E21"/>
-                <w:sz w:val="22"/>
-                <w:szCs w:val="22"/>
-                <w:shd w:val="clear" w:color="auto" w:fill="F6F7F8"/>
-              </w:rPr>
-              <w:t>first</w:t>
-            </w:r>
-            <w:proofErr w:type="spellEnd"/>
+              <w:t>full()</w:t>
+            </w:r>
             <w:r>
               <w:rPr>
                 <w:rFonts w:ascii="Arial" w:hAnsi="Arial" w:cs="Arial"/>

</xml_diff>